<commit_message>
Fontlar güncellendi ve yeni raporlar eklendi
</commit_message>
<xml_diff>
--- a/public/reports/Project_Proposal.docx
+++ b/public/reports/Project_Proposal.docx
@@ -677,19 +677,7 @@
           <w:rPr>
             <w:rStyle w:val="Hyperlink"/>
           </w:rPr>
-          <w:t>http://coden</w:t>
-        </w:r>
-        <w:r>
-          <w:rPr>
-            <w:rStyle w:val="Hyperlink"/>
-          </w:rPr>
-          <w:t>g</w:t>
-        </w:r>
-        <w:r>
-          <w:rPr>
-            <w:rStyle w:val="Hyperlink"/>
-          </w:rPr>
-          <w:t>e.vercel.app</w:t>
+          <w:t>http://codenge.vercel.app</w:t>
         </w:r>
       </w:hyperlink>
     </w:p>
@@ -702,15 +690,16 @@
           <w:lang w:val="en-US"/>
         </w:rPr>
       </w:pPr>
-      <w:r>
+    </w:p>
+    <w:p>
+      <w:pPr>
         <w:rPr>
           <w:rFonts w:ascii="Times New Roman" w:hAnsi="Times New Roman" w:cs="Times New Roman"/>
           <w:sz w:val="24"/>
           <w:szCs w:val="24"/>
           <w:lang w:val="en-US"/>
         </w:rPr>
-        <w:t xml:space="preserve">   </w:t>
-      </w:r>
+      </w:pPr>
       <w:r>
         <w:rPr>
           <w:rFonts w:ascii="Times New Roman" w:hAnsi="Times New Roman" w:cs="Times New Roman"/>
@@ -718,7 +707,51 @@
           <w:szCs w:val="24"/>
           <w:lang w:val="en-US"/>
         </w:rPr>
-        <w:t>The center of gravity (CG) of an aircraft is a crucial component of flight performance and safety, and this study presents a novel technology for its real-time detection, visualization, and balancing. Weight distribution is continuously measured by the system using load cells positioned beneath the aircraft's wheels. A microcontroller processes this data and determines the exact location of the CG in both the longitudinal and lateral axes.</w:t>
+        <w:t xml:space="preserve">     </w:t>
+      </w:r>
+      <w:r>
+        <w:rPr>
+          <w:rFonts w:ascii="Times New Roman" w:hAnsi="Times New Roman" w:cs="Times New Roman"/>
+          <w:sz w:val="24"/>
+          <w:szCs w:val="24"/>
+          <w:lang w:val="en-US"/>
+        </w:rPr>
+        <w:t>T</w:t>
+      </w:r>
+      <w:r>
+        <w:rPr>
+          <w:rFonts w:ascii="Times New Roman" w:hAnsi="Times New Roman" w:cs="Times New Roman"/>
+          <w:sz w:val="24"/>
+          <w:szCs w:val="24"/>
+        </w:rPr>
+        <w:t xml:space="preserve">his project aims to design and prototype a real-time </w:t>
+      </w:r>
+      <w:r>
+        <w:rPr>
+          <w:rFonts w:ascii="Times New Roman" w:hAnsi="Times New Roman" w:cs="Times New Roman"/>
+          <w:b/>
+          <w:bCs/>
+          <w:sz w:val="24"/>
+          <w:szCs w:val="24"/>
+        </w:rPr>
+        <w:t>Center of Gravity (CoG) detection, visualization, and automatic balancing system</w:t>
+      </w:r>
+      <w:r>
+        <w:rPr>
+          <w:rFonts w:ascii="Times New Roman" w:hAnsi="Times New Roman" w:cs="Times New Roman"/>
+          <w:sz w:val="24"/>
+          <w:szCs w:val="24"/>
+        </w:rPr>
+        <w:t xml:space="preserve"> for small-scale aerial platforms. t</w:t>
+      </w:r>
+      <w:r>
+        <w:rPr>
+          <w:rFonts w:ascii="Times New Roman" w:hAnsi="Times New Roman" w:cs="Times New Roman"/>
+          <w:sz w:val="24"/>
+          <w:szCs w:val="24"/>
+          <w:lang w:val="en-US"/>
+        </w:rPr>
+        <w:t>The precise location of the center of gravity is crucial for flight safety, stability, maneuverability, and fuel efficiency throughout aircraft design and operation. Performance might be adversely affected and unsafe flight situations can result from even little deviations brought on by passenger loading, cargo placement, or fuel usage. A small-scale helicopter platform is set up on load-cell sensors that are positioned below each landing gear point in this investigation. These sensors detect the distributed load continually, and the instantaneous CoG coordinates are computed by an embedded system based on Arduino. After that, the measured and ideal CoG positions are shown in real time, and any variations are tracked to guarantee safe bounds.</w:t>
       </w:r>
     </w:p>
     <w:p>
@@ -738,8 +771,18 @@
           <w:szCs w:val="24"/>
           <w:lang w:val="en-US"/>
         </w:rPr>
-        <w:br/>
-      </w:r>
+        <w:t xml:space="preserve">      </w:t>
+      </w:r>
+    </w:p>
+    <w:p>
+      <w:pPr>
+        <w:ind w:firstLine="284"/>
+        <w:rPr>
+          <w:rFonts w:ascii="Times New Roman" w:hAnsi="Times New Roman" w:cs="Times New Roman"/>
+          <w:sz w:val="24"/>
+          <w:szCs w:val="24"/>
+        </w:rPr>
+      </w:pPr>
       <w:r>
         <w:rPr>
           <w:rFonts w:ascii="Times New Roman" w:hAnsi="Times New Roman" w:cs="Times New Roman"/>
@@ -747,51 +790,19 @@
           <w:szCs w:val="24"/>
           <w:lang w:val="en-US"/>
         </w:rPr>
-        <w:t xml:space="preserve">    </w:t>
-      </w:r>
-      <w:r>
+        <w:t>To actively correct CoG shifts, the system includes an automatic balancing mechanism using servo motors and a lead-screw-driven movable mass. When a shift in CoG is detected, the embedded algorithm commands the servo system to reposition a counterweight along the X-Y plane, restoring the CoG to the predefined optimal location. This concept mimics real aerospace weight-trim systems and provides a scalable foundation for future autonomous aircraft weight management technologies. The proposed system lays the groundwork for more advanced real-time load-balancing solutions in UAVs, helicopters, and other aerial platforms—enabling smarter, safer, and more efficient flight systems.</w:t>
+      </w:r>
+    </w:p>
+    <w:p>
+      <w:pPr>
+        <w:ind w:firstLine="284"/>
         <w:rPr>
           <w:rFonts w:ascii="Times New Roman" w:hAnsi="Times New Roman" w:cs="Times New Roman"/>
           <w:sz w:val="24"/>
           <w:szCs w:val="24"/>
           <w:lang w:val="en-US"/>
         </w:rPr>
-        <w:t>The live CG position in relation to the verified optimal limits is shown on an easy-to-use graphical interface, which promptly notifies operators of any deviations. The system's balancing mechanism is designed to automatically adjust imbalances brought on by things like fuel usage or cargo loading.</w:t>
-      </w:r>
-      <w:r>
-        <w:rPr>
-          <w:rFonts w:ascii="Times New Roman" w:eastAsia="Times New Roman" w:hAnsi="Times New Roman" w:cs="Times New Roman"/>
-          <w:sz w:val="24"/>
-          <w:szCs w:val="24"/>
-          <w:lang w:val="en-US"/>
-          <w14:ligatures w14:val="none"/>
-        </w:rPr>
-        <w:t xml:space="preserve"> </w:t>
-      </w:r>
-      <w:r>
-        <w:rPr>
-          <w:rFonts w:ascii="Times New Roman" w:hAnsi="Times New Roman" w:cs="Times New Roman"/>
-          <w:sz w:val="24"/>
-          <w:szCs w:val="24"/>
-        </w:rPr>
-        <w:t>The computer program we will prepare calculates the helicopter's center of gravity in real time. When a load is added, it automatically calculates the change in the center of gravity and activates counterbalancing loads to prevent the helicopter's optimal center of gravity from being disturbed, bringing the helicopter back to its balance point.</w:t>
-      </w:r>
-      <w:r>
-        <w:rPr>
-          <w:rFonts w:ascii="Times New Roman" w:hAnsi="Times New Roman" w:cs="Times New Roman"/>
-          <w:sz w:val="24"/>
-          <w:szCs w:val="24"/>
-        </w:rPr>
-        <w:br/>
-      </w:r>
-      <w:r>
-        <w:rPr>
-          <w:rFonts w:ascii="Times New Roman" w:hAnsi="Times New Roman" w:cs="Times New Roman"/>
-          <w:sz w:val="24"/>
-          <w:szCs w:val="24"/>
-        </w:rPr>
-        <w:br/>
-      </w:r>
+      </w:pPr>
       <w:r>
         <w:rPr>
           <w:rFonts w:ascii="Times New Roman" w:hAnsi="Times New Roman" w:cs="Times New Roman"/>
@@ -1459,6 +1470,7 @@
   <w:style w:type="character" w:default="1" w:styleId="DefaultParagraphFont">
     <w:name w:val="Default Paragraph Font"/>
     <w:uiPriority w:val="1"/>
+    <w:semiHidden/>
     <w:unhideWhenUsed/>
   </w:style>
   <w:style w:type="table" w:default="1" w:styleId="TableNormal">

</xml_diff>